<commit_message>
Finished Management report 7
</commit_message>
<xml_diff>
--- a/Documentation/ManageReports/Management_Report_7.docx
+++ b/Documentation/ManageReports/Management_Report_7.docx
@@ -1972,33 +1972,11 @@
           <w:rFonts w:cstheme="minorHAnsi"/>
         </w:rPr>
       </w:pPr>
-      <w:proofErr w:type="spellStart"/>
       <w:r>
         <w:rPr>
           <w:rFonts w:cstheme="minorHAnsi"/>
         </w:rPr>
-        <w:t>Jireh</w:t>
-      </w:r>
-      <w:proofErr w:type="spellEnd"/>
-      <w:r>
-        <w:rPr>
-          <w:rFonts w:cstheme="minorHAnsi"/>
-        </w:rPr>
-        <w:t xml:space="preserve"> </w:t>
-      </w:r>
-      <w:proofErr w:type="spellStart"/>
-      <w:r>
-        <w:rPr>
-          <w:rFonts w:cstheme="minorHAnsi"/>
-        </w:rPr>
-        <w:t>Miaw</w:t>
-      </w:r>
-      <w:proofErr w:type="spellEnd"/>
-      <w:r>
-        <w:rPr>
-          <w:rFonts w:cstheme="minorHAnsi"/>
-        </w:rPr>
-        <w:t xml:space="preserve">: </w:t>
+        <w:t xml:space="preserve">Jireh Miaw: </w:t>
       </w:r>
     </w:p>
     <w:p>
@@ -2336,7 +2314,7 @@
         <w:ind w:left="1080"/>
       </w:pPr>
       <w:r>
-        <w:t>Prepare for testing of end-to-end prototype</w:t>
+        <w:t>Complete the end-to-end prototype for basic functionality</w:t>
       </w:r>
     </w:p>
     <w:p>
@@ -2349,7 +2327,7 @@
         <w:ind w:left="1080"/>
       </w:pPr>
       <w:r>
-        <w:t>Complete testing of end-to-end prototype with Group 20</w:t>
+        <w:t>Prepare for testing of end-to-end prototype</w:t>
       </w:r>
     </w:p>
     <w:p>
@@ -2362,85 +2340,8 @@
         <w:ind w:left="1080"/>
       </w:pPr>
       <w:r>
-        <w:t>Document the results of testing end-to-end prototype</w:t>
-      </w:r>
-    </w:p>
-    <w:p>
-      <w:pPr>
-        <w:pStyle w:val="Heading3"/>
-        <w:ind w:firstLine="360"/>
-      </w:pPr>
-      <w:bookmarkStart w:id="8" w:name="_Toc351729552"/>
-      <w:proofErr w:type="spellStart"/>
-      <w:r>
-        <w:t>Prelab</w:t>
-      </w:r>
-      <w:proofErr w:type="spellEnd"/>
-      <w:r>
-        <w:t xml:space="preserve"> 7</w:t>
-      </w:r>
-      <w:r>
-        <w:t>:</w:t>
-      </w:r>
-      <w:bookmarkEnd w:id="8"/>
-    </w:p>
-    <w:p>
-      <w:pPr>
-        <w:pStyle w:val="ListParagraph"/>
-        <w:numPr>
-          <w:ilvl w:val="0"/>
-          <w:numId w:val="5"/>
-        </w:numPr>
-      </w:pPr>
-      <w:r>
-        <w:t>Define goals of enhanced prototype with Group 20</w:t>
-      </w:r>
-    </w:p>
-    <w:p>
-      <w:pPr>
-        <w:pStyle w:val="ListParagraph"/>
-        <w:numPr>
-          <w:ilvl w:val="0"/>
-          <w:numId w:val="5"/>
-        </w:numPr>
-      </w:pPr>
-      <w:r>
-        <w:t>Begin implementation of goals of enhanced prototype</w:t>
-      </w:r>
-    </w:p>
-    <w:p>
-      <w:pPr>
-        <w:pStyle w:val="ListParagraph"/>
-        <w:numPr>
-          <w:ilvl w:val="0"/>
-          <w:numId w:val="5"/>
-        </w:numPr>
-      </w:pPr>
-      <w:r>
-        <w:t>Explore additional features</w:t>
-      </w:r>
-    </w:p>
-    <w:p>
-      <w:pPr>
-        <w:pStyle w:val="ListParagraph"/>
-        <w:numPr>
-          <w:ilvl w:val="0"/>
-          <w:numId w:val="5"/>
-        </w:numPr>
-      </w:pPr>
-      <w:r>
-        <w:t>Work on adding ACKs</w:t>
-      </w:r>
-    </w:p>
-    <w:p>
-      <w:pPr>
-        <w:pStyle w:val="Heading2"/>
-      </w:pPr>
-      <w:bookmarkStart w:id="9" w:name="_Toc351729553"/>
-      <w:r>
-        <w:t>List of Completed Tasks</w:t>
-      </w:r>
-      <w:bookmarkEnd w:id="9"/>
+        <w:t>Complete testing of end-to-end prototype with Group 20</w:t>
+      </w:r>
     </w:p>
     <w:p>
       <w:pPr>
@@ -2452,14 +2353,85 @@
         <w:ind w:left="1080"/>
       </w:pPr>
       <w:r>
-        <w:t xml:space="preserve">Completed </w:t>
-      </w:r>
-      <w:r>
-        <w:t xml:space="preserve">and documented </w:t>
-      </w:r>
-      <w:r>
-        <w:t>end-to-end prototype test</w:t>
-      </w:r>
+        <w:t>Document the results of testing end-to-end prototype</w:t>
+      </w:r>
+    </w:p>
+    <w:p>
+      <w:pPr>
+        <w:pStyle w:val="Heading3"/>
+        <w:ind w:firstLine="360"/>
+      </w:pPr>
+      <w:bookmarkStart w:id="8" w:name="_Toc351729552"/>
+      <w:proofErr w:type="spellStart"/>
+      <w:r>
+        <w:t>Prelab</w:t>
+      </w:r>
+      <w:proofErr w:type="spellEnd"/>
+      <w:r>
+        <w:t xml:space="preserve"> 7</w:t>
+      </w:r>
+      <w:r>
+        <w:t>:</w:t>
+      </w:r>
+      <w:bookmarkEnd w:id="8"/>
+    </w:p>
+    <w:p>
+      <w:pPr>
+        <w:pStyle w:val="ListParagraph"/>
+        <w:numPr>
+          <w:ilvl w:val="0"/>
+          <w:numId w:val="5"/>
+        </w:numPr>
+      </w:pPr>
+      <w:r>
+        <w:t>Define goals of enhanced prototype with Group 20</w:t>
+      </w:r>
+    </w:p>
+    <w:p>
+      <w:pPr>
+        <w:pStyle w:val="ListParagraph"/>
+        <w:numPr>
+          <w:ilvl w:val="0"/>
+          <w:numId w:val="5"/>
+        </w:numPr>
+      </w:pPr>
+      <w:r>
+        <w:t>Begin implementation of goals of enhanced prototype</w:t>
+      </w:r>
+    </w:p>
+    <w:p>
+      <w:pPr>
+        <w:pStyle w:val="ListParagraph"/>
+        <w:numPr>
+          <w:ilvl w:val="0"/>
+          <w:numId w:val="5"/>
+        </w:numPr>
+      </w:pPr>
+      <w:r>
+        <w:t>Explore additional features</w:t>
+      </w:r>
+    </w:p>
+    <w:p>
+      <w:pPr>
+        <w:pStyle w:val="ListParagraph"/>
+        <w:numPr>
+          <w:ilvl w:val="0"/>
+          <w:numId w:val="5"/>
+        </w:numPr>
+      </w:pPr>
+      <w:r>
+        <w:t>Work on adding ACKs</w:t>
+      </w:r>
+    </w:p>
+    <w:p>
+      <w:pPr>
+        <w:pStyle w:val="Heading2"/>
+      </w:pPr>
+      <w:bookmarkStart w:id="9" w:name="_Toc351729553"/>
+      <w:r>
+        <w:t>List of Completed Tasks</w:t>
+      </w:r>
+      <w:bookmarkEnd w:id="9"/>
     </w:p>
     <w:p>
       <w:pPr>
@@ -2471,10 +2443,7 @@
         <w:ind w:left="1080"/>
       </w:pPr>
       <w:r>
-        <w:t xml:space="preserve">Define goals for </w:t>
-      </w:r>
-      <w:r>
-        <w:t>enhanced prototype test</w:t>
+        <w:t>Complete the end-to-end prototype for basic functionality</w:t>
       </w:r>
     </w:p>
     <w:p>
@@ -2487,10 +2456,43 @@
         <w:ind w:left="1080"/>
       </w:pPr>
       <w:r>
+        <w:t xml:space="preserve">Completed </w:t>
+      </w:r>
+      <w:r>
+        <w:t xml:space="preserve">and documented </w:t>
+      </w:r>
+      <w:r>
+        <w:t>end-to-end prototype test</w:t>
+      </w:r>
+    </w:p>
+    <w:p>
+      <w:pPr>
+        <w:pStyle w:val="ListParagraph"/>
+        <w:numPr>
+          <w:ilvl w:val="0"/>
+          <w:numId w:val="4"/>
+        </w:numPr>
+        <w:ind w:left="1080"/>
+      </w:pPr>
+      <w:r>
+        <w:t xml:space="preserve">Define goals for </w:t>
+      </w:r>
+      <w:r>
+        <w:t>enhanced prototype test</w:t>
+      </w:r>
+    </w:p>
+    <w:p>
+      <w:pPr>
+        <w:pStyle w:val="ListParagraph"/>
+        <w:numPr>
+          <w:ilvl w:val="0"/>
+          <w:numId w:val="4"/>
+        </w:numPr>
+        <w:ind w:left="1080"/>
+      </w:pPr>
+      <w:r>
         <w:t>Scheduled enhances prototype test with partner group</w:t>
       </w:r>
-      <w:bookmarkStart w:id="10" w:name="_GoBack"/>
-      <w:bookmarkEnd w:id="10"/>
     </w:p>
     <w:p>
       <w:pPr>
@@ -2511,57 +2513,90 @@
       <w:pPr>
         <w:pStyle w:val="Heading1"/>
       </w:pPr>
-      <w:bookmarkStart w:id="11" w:name="_Toc351729554"/>
+      <w:bookmarkStart w:id="10" w:name="_Toc351729554"/>
       <w:r>
         <w:lastRenderedPageBreak/>
         <w:t>Schedule for Upcoming Week</w:t>
       </w:r>
+      <w:bookmarkEnd w:id="10"/>
+    </w:p>
+    <w:p>
+      <w:pPr>
+        <w:pStyle w:val="Heading2"/>
+      </w:pPr>
+      <w:bookmarkStart w:id="11" w:name="_Toc351729555"/>
+      <w:r>
+        <w:t>Additional Meeting:</w:t>
+      </w:r>
       <w:bookmarkEnd w:id="11"/>
     </w:p>
     <w:p>
+      <w:r>
+        <w:t>April 7</w:t>
+      </w:r>
+      <w:r>
+        <w:t>, 2013 at 1:30 p.m. in Rice 3</w:t>
+      </w:r>
+      <w:r>
+        <w:rPr>
+          <w:vertAlign w:val="superscript"/>
+        </w:rPr>
+        <w:t>rd</w:t>
+      </w:r>
+      <w:r>
+        <w:t xml:space="preserve"> floor</w:t>
+      </w:r>
+    </w:p>
+    <w:p>
+      <w:pPr>
+        <w:pStyle w:val="Heading3"/>
+      </w:pPr>
+      <w:r>
+        <w:tab/>
+        <w:t>Agenda:</w:t>
+      </w:r>
+    </w:p>
+    <w:p>
+      <w:pPr>
+        <w:pStyle w:val="ListParagraph"/>
+        <w:numPr>
+          <w:ilvl w:val="0"/>
+          <w:numId w:val="14"/>
+        </w:numPr>
+      </w:pPr>
+      <w:r>
+        <w:t>Meet for first enhanced prototype integration test</w:t>
+      </w:r>
+    </w:p>
+    <w:p>
+      <w:pPr>
+        <w:pStyle w:val="ListParagraph"/>
+        <w:numPr>
+          <w:ilvl w:val="0"/>
+          <w:numId w:val="14"/>
+        </w:numPr>
+      </w:pPr>
+      <w:r>
+        <w:t>Document the results of enhanced prototype integration testing</w:t>
+      </w:r>
+    </w:p>
+    <w:p>
       <w:pPr>
         <w:pStyle w:val="Heading2"/>
       </w:pPr>
-      <w:bookmarkStart w:id="12" w:name="_Toc351729555"/>
-      <w:r>
-        <w:t>Additional Meeting:</w:t>
+      <w:bookmarkStart w:id="12" w:name="_Toc351729556"/>
+      <w:r>
+        <w:t xml:space="preserve">Tasks to be </w:t>
+      </w:r>
+      <w:proofErr w:type="gramStart"/>
+      <w:r>
+        <w:t>Completed</w:t>
+      </w:r>
+      <w:proofErr w:type="gramEnd"/>
+      <w:r>
+        <w:t>:</w:t>
       </w:r>
       <w:bookmarkEnd w:id="12"/>
-    </w:p>
-    <w:p>
-      <w:r>
-        <w:t>April 7</w:t>
-      </w:r>
-      <w:r>
-        <w:t>, 2013 at 1:30 p.m. in Rice 3</w:t>
-      </w:r>
-      <w:r>
-        <w:rPr>
-          <w:vertAlign w:val="superscript"/>
-        </w:rPr>
-        <w:t>rd</w:t>
-      </w:r>
-      <w:r>
-        <w:t xml:space="preserve"> floor</w:t>
-      </w:r>
-    </w:p>
-    <w:p>
-      <w:pPr>
-        <w:pStyle w:val="Heading2"/>
-      </w:pPr>
-      <w:bookmarkStart w:id="13" w:name="_Toc351729556"/>
-      <w:r>
-        <w:t xml:space="preserve">Tasks to be </w:t>
-      </w:r>
-      <w:proofErr w:type="gramStart"/>
-      <w:r>
-        <w:t>Completed</w:t>
-      </w:r>
-      <w:proofErr w:type="gramEnd"/>
-      <w:r>
-        <w:t>:</w:t>
-      </w:r>
-      <w:bookmarkEnd w:id="13"/>
     </w:p>
     <w:p>
       <w:r>
@@ -2577,7 +2612,7 @@
         </w:numPr>
       </w:pPr>
       <w:r>
-        <w:t>Begin defining goals for the test</w:t>
+        <w:t>Finish documentation for end-to-end prototype</w:t>
       </w:r>
       <w:r>
         <w:tab/>
@@ -2587,13 +2622,7 @@
       </w:r>
       <w:r>
         <w:tab/>
-      </w:r>
-      <w:r>
-        <w:tab/>
-      </w:r>
-      <w:r>
-        <w:tab/>
-        <w:t>March 23</w:t>
+        <w:t>April 7</w:t>
       </w:r>
     </w:p>
     <w:p>
@@ -2610,20 +2639,34 @@
         </w:numPr>
       </w:pPr>
       <w:r>
-        <w:t>Define milestones and a schedule leading up to the test</w:t>
+        <w:t>Finish editing enhanced prototype code for readability</w:t>
       </w:r>
       <w:r>
         <w:tab/>
       </w:r>
       <w:r>
         <w:tab/>
-        <w:t>March 23</w:t>
+      </w:r>
+      <w:r>
+        <w:t>April 7</w:t>
       </w:r>
     </w:p>
     <w:p>
       <w:r>
         <w:t>Steven Hauser</w:t>
       </w:r>
+    </w:p>
+    <w:p>
+      <w:bookmarkStart w:id="13" w:name="_GoBack"/>
+      <w:bookmarkEnd w:id="13"/>
+      <w:r>
+        <w:t xml:space="preserve">Catherine </w:t>
+      </w:r>
+      <w:proofErr w:type="spellStart"/>
+      <w:r>
+        <w:t>Dworak</w:t>
+      </w:r>
+      <w:proofErr w:type="spellEnd"/>
     </w:p>
     <w:p>
       <w:pPr>
@@ -2634,23 +2677,22 @@
         </w:numPr>
       </w:pPr>
       <w:r>
-        <w:t xml:space="preserve">Define what our group expects of our partner group </w:t>
+        <w:t>Prepare documents for enhanced prototype integration test</w:t>
       </w:r>
       <w:r>
         <w:tab/>
       </w:r>
       <w:r>
-        <w:tab/>
-        <w:t>March 23</w:t>
-      </w:r>
-    </w:p>
-    <w:p>
-      <w:r>
-        <w:t xml:space="preserve">Catherine </w:t>
+        <w:t>April 7</w:t>
+      </w:r>
+    </w:p>
+    <w:p>
+      <w:r>
+        <w:t xml:space="preserve">David </w:t>
       </w:r>
       <w:proofErr w:type="spellStart"/>
       <w:r>
-        <w:t>Dworak</w:t>
+        <w:t>Bertoglio</w:t>
       </w:r>
       <w:proofErr w:type="spellEnd"/>
     </w:p>
@@ -2663,7 +2705,7 @@
         </w:numPr>
       </w:pPr>
       <w:r>
-        <w:t>Complete the design document</w:t>
+        <w:t>Finish the enhanced prototype</w:t>
       </w:r>
       <w:r>
         <w:tab/>
@@ -2679,45 +2721,9 @@
       </w:r>
       <w:r>
         <w:tab/>
-        <w:t>March 23</w:t>
-      </w:r>
-    </w:p>
-    <w:p>
-      <w:r>
-        <w:t xml:space="preserve">David </w:t>
-      </w:r>
-      <w:proofErr w:type="spellStart"/>
-      <w:r>
-        <w:t>Bertoglio</w:t>
-      </w:r>
-      <w:proofErr w:type="spellEnd"/>
-    </w:p>
-    <w:p>
-      <w:pPr>
-        <w:pStyle w:val="ListParagraph"/>
-        <w:numPr>
-          <w:ilvl w:val="0"/>
-          <w:numId w:val="13"/>
-        </w:numPr>
-      </w:pPr>
-      <w:r>
-        <w:t>Begin developing the prototype</w:t>
-      </w:r>
-      <w:r>
-        <w:tab/>
-      </w:r>
-      <w:r>
-        <w:tab/>
-      </w:r>
-      <w:r>
-        <w:tab/>
-      </w:r>
-      <w:r>
-        <w:tab/>
-      </w:r>
-      <w:r>
-        <w:tab/>
-        <w:t>March 23</w:t>
+      </w:r>
+      <w:r>
+        <w:t>April 7</w:t>
       </w:r>
     </w:p>
     <w:p>
@@ -3583,6 +3589,119 @@
     </w:lvl>
   </w:abstractNum>
   <w:abstractNum w:abstractNumId="6">
+    <w:nsid w:val="44925F4F"/>
+    <w:multiLevelType w:val="hybridMultilevel"/>
+    <w:tmpl w:val="48984D00"/>
+    <w:lvl w:ilvl="0" w:tplc="04090001">
+      <w:start w:val="1"/>
+      <w:numFmt w:val="bullet"/>
+      <w:lvlText w:val=""/>
+      <w:lvlJc w:val="left"/>
+      <w:pPr>
+        <w:ind w:left="1440" w:hanging="360"/>
+      </w:pPr>
+      <w:rPr>
+        <w:rFonts w:ascii="Symbol" w:hAnsi="Symbol" w:hint="default"/>
+      </w:rPr>
+    </w:lvl>
+    <w:lvl w:ilvl="1" w:tplc="04090003" w:tentative="1">
+      <w:start w:val="1"/>
+      <w:numFmt w:val="bullet"/>
+      <w:lvlText w:val="o"/>
+      <w:lvlJc w:val="left"/>
+      <w:pPr>
+        <w:ind w:left="2160" w:hanging="360"/>
+      </w:pPr>
+      <w:rPr>
+        <w:rFonts w:ascii="Courier New" w:hAnsi="Courier New" w:cs="Courier New" w:hint="default"/>
+      </w:rPr>
+    </w:lvl>
+    <w:lvl w:ilvl="2" w:tplc="04090005" w:tentative="1">
+      <w:start w:val="1"/>
+      <w:numFmt w:val="bullet"/>
+      <w:lvlText w:val=""/>
+      <w:lvlJc w:val="left"/>
+      <w:pPr>
+        <w:ind w:left="2880" w:hanging="360"/>
+      </w:pPr>
+      <w:rPr>
+        <w:rFonts w:ascii="Wingdings" w:hAnsi="Wingdings" w:hint="default"/>
+      </w:rPr>
+    </w:lvl>
+    <w:lvl w:ilvl="3" w:tplc="04090001" w:tentative="1">
+      <w:start w:val="1"/>
+      <w:numFmt w:val="bullet"/>
+      <w:lvlText w:val=""/>
+      <w:lvlJc w:val="left"/>
+      <w:pPr>
+        <w:ind w:left="3600" w:hanging="360"/>
+      </w:pPr>
+      <w:rPr>
+        <w:rFonts w:ascii="Symbol" w:hAnsi="Symbol" w:hint="default"/>
+      </w:rPr>
+    </w:lvl>
+    <w:lvl w:ilvl="4" w:tplc="04090003" w:tentative="1">
+      <w:start w:val="1"/>
+      <w:numFmt w:val="bullet"/>
+      <w:lvlText w:val="o"/>
+      <w:lvlJc w:val="left"/>
+      <w:pPr>
+        <w:ind w:left="4320" w:hanging="360"/>
+      </w:pPr>
+      <w:rPr>
+        <w:rFonts w:ascii="Courier New" w:hAnsi="Courier New" w:cs="Courier New" w:hint="default"/>
+      </w:rPr>
+    </w:lvl>
+    <w:lvl w:ilvl="5" w:tplc="04090005" w:tentative="1">
+      <w:start w:val="1"/>
+      <w:numFmt w:val="bullet"/>
+      <w:lvlText w:val=""/>
+      <w:lvlJc w:val="left"/>
+      <w:pPr>
+        <w:ind w:left="5040" w:hanging="360"/>
+      </w:pPr>
+      <w:rPr>
+        <w:rFonts w:ascii="Wingdings" w:hAnsi="Wingdings" w:hint="default"/>
+      </w:rPr>
+    </w:lvl>
+    <w:lvl w:ilvl="6" w:tplc="04090001" w:tentative="1">
+      <w:start w:val="1"/>
+      <w:numFmt w:val="bullet"/>
+      <w:lvlText w:val=""/>
+      <w:lvlJc w:val="left"/>
+      <w:pPr>
+        <w:ind w:left="5760" w:hanging="360"/>
+      </w:pPr>
+      <w:rPr>
+        <w:rFonts w:ascii="Symbol" w:hAnsi="Symbol" w:hint="default"/>
+      </w:rPr>
+    </w:lvl>
+    <w:lvl w:ilvl="7" w:tplc="04090003" w:tentative="1">
+      <w:start w:val="1"/>
+      <w:numFmt w:val="bullet"/>
+      <w:lvlText w:val="o"/>
+      <w:lvlJc w:val="left"/>
+      <w:pPr>
+        <w:ind w:left="6480" w:hanging="360"/>
+      </w:pPr>
+      <w:rPr>
+        <w:rFonts w:ascii="Courier New" w:hAnsi="Courier New" w:cs="Courier New" w:hint="default"/>
+      </w:rPr>
+    </w:lvl>
+    <w:lvl w:ilvl="8" w:tplc="04090005" w:tentative="1">
+      <w:start w:val="1"/>
+      <w:numFmt w:val="bullet"/>
+      <w:lvlText w:val=""/>
+      <w:lvlJc w:val="left"/>
+      <w:pPr>
+        <w:ind w:left="7200" w:hanging="360"/>
+      </w:pPr>
+      <w:rPr>
+        <w:rFonts w:ascii="Wingdings" w:hAnsi="Wingdings" w:hint="default"/>
+      </w:rPr>
+    </w:lvl>
+  </w:abstractNum>
+  <w:abstractNum w:abstractNumId="7">
     <w:nsid w:val="44E13F94"/>
     <w:multiLevelType w:val="hybridMultilevel"/>
     <w:tmpl w:val="8EB6408C"/>
@@ -3695,7 +3814,7 @@
       </w:rPr>
     </w:lvl>
   </w:abstractNum>
-  <w:abstractNum w:abstractNumId="7">
+  <w:abstractNum w:abstractNumId="8">
     <w:nsid w:val="46B84A02"/>
     <w:multiLevelType w:val="hybridMultilevel"/>
     <w:tmpl w:val="E69A4ABA"/>
@@ -3808,7 +3927,7 @@
       </w:rPr>
     </w:lvl>
   </w:abstractNum>
-  <w:abstractNum w:abstractNumId="8">
+  <w:abstractNum w:abstractNumId="9">
     <w:nsid w:val="65BE799B"/>
     <w:multiLevelType w:val="hybridMultilevel"/>
     <w:tmpl w:val="1D42C800"/>
@@ -3921,7 +4040,7 @@
       </w:rPr>
     </w:lvl>
   </w:abstractNum>
-  <w:abstractNum w:abstractNumId="9">
+  <w:abstractNum w:abstractNumId="10">
     <w:nsid w:val="662906C5"/>
     <w:multiLevelType w:val="hybridMultilevel"/>
     <w:tmpl w:val="A0267F4E"/>
@@ -4034,7 +4153,7 @@
       </w:rPr>
     </w:lvl>
   </w:abstractNum>
-  <w:abstractNum w:abstractNumId="10">
+  <w:abstractNum w:abstractNumId="11">
     <w:nsid w:val="6DC87367"/>
     <w:multiLevelType w:val="hybridMultilevel"/>
     <w:tmpl w:val="17A8DEAC"/>
@@ -4147,7 +4266,7 @@
       </w:rPr>
     </w:lvl>
   </w:abstractNum>
-  <w:abstractNum w:abstractNumId="11">
+  <w:abstractNum w:abstractNumId="12">
     <w:nsid w:val="71132843"/>
     <w:multiLevelType w:val="hybridMultilevel"/>
     <w:tmpl w:val="862CEB70"/>
@@ -4260,7 +4379,7 @@
       </w:rPr>
     </w:lvl>
   </w:abstractNum>
-  <w:abstractNum w:abstractNumId="12">
+  <w:abstractNum w:abstractNumId="13">
     <w:nsid w:val="771B218F"/>
     <w:multiLevelType w:val="hybridMultilevel"/>
     <w:tmpl w:val="6018CEB6"/>
@@ -4377,22 +4496,22 @@
     <w:abstractNumId w:val="2"/>
   </w:num>
   <w:num w:numId="2">
-    <w:abstractNumId w:val="9"/>
+    <w:abstractNumId w:val="10"/>
   </w:num>
   <w:num w:numId="3">
-    <w:abstractNumId w:val="11"/>
+    <w:abstractNumId w:val="12"/>
   </w:num>
   <w:num w:numId="4">
     <w:abstractNumId w:val="3"/>
   </w:num>
   <w:num w:numId="5">
-    <w:abstractNumId w:val="6"/>
+    <w:abstractNumId w:val="7"/>
   </w:num>
   <w:num w:numId="6">
-    <w:abstractNumId w:val="12"/>
+    <w:abstractNumId w:val="13"/>
   </w:num>
   <w:num w:numId="7">
-    <w:abstractNumId w:val="7"/>
+    <w:abstractNumId w:val="8"/>
   </w:num>
   <w:num w:numId="8">
     <w:abstractNumId w:val="0"/>
@@ -4401,16 +4520,19 @@
     <w:abstractNumId w:val="1"/>
   </w:num>
   <w:num w:numId="10">
-    <w:abstractNumId w:val="8"/>
+    <w:abstractNumId w:val="9"/>
   </w:num>
   <w:num w:numId="11">
-    <w:abstractNumId w:val="10"/>
+    <w:abstractNumId w:val="11"/>
   </w:num>
   <w:num w:numId="12">
     <w:abstractNumId w:val="4"/>
   </w:num>
   <w:num w:numId="13">
     <w:abstractNumId w:val="5"/>
+  </w:num>
+  <w:num w:numId="14">
+    <w:abstractNumId w:val="6"/>
   </w:num>
 </w:numbering>
 </file>
@@ -4649,6 +4771,30 @@
       <w:rFonts w:asciiTheme="majorHAnsi" w:eastAsiaTheme="majorEastAsia" w:hAnsiTheme="majorHAnsi" w:cstheme="majorBidi"/>
       <w:b/>
       <w:bCs/>
+      <w:color w:val="4F81BD" w:themeColor="accent1"/>
+    </w:rPr>
+  </w:style>
+  <w:style w:type="paragraph" w:styleId="Heading4">
+    <w:name w:val="heading 4"/>
+    <w:basedOn w:val="Normal"/>
+    <w:next w:val="Normal"/>
+    <w:link w:val="Heading4Char"/>
+    <w:uiPriority w:val="9"/>
+    <w:unhideWhenUsed/>
+    <w:qFormat/>
+    <w:rsid w:val="00450136"/>
+    <w:pPr>
+      <w:keepNext/>
+      <w:keepLines/>
+      <w:spacing w:before="200"/>
+      <w:outlineLvl w:val="3"/>
+    </w:pPr>
+    <w:rPr>
+      <w:rFonts w:asciiTheme="majorHAnsi" w:eastAsiaTheme="majorEastAsia" w:hAnsiTheme="majorHAnsi" w:cstheme="majorBidi"/>
+      <w:b/>
+      <w:bCs/>
+      <w:i/>
+      <w:iCs/>
       <w:color w:val="4F81BD" w:themeColor="accent1"/>
     </w:rPr>
   </w:style>
@@ -4938,6 +5084,23 @@
       <w:szCs w:val="16"/>
     </w:rPr>
   </w:style>
+  <w:style w:type="character" w:customStyle="1" w:styleId="Heading4Char">
+    <w:name w:val="Heading 4 Char"/>
+    <w:basedOn w:val="DefaultParagraphFont"/>
+    <w:link w:val="Heading4"/>
+    <w:uiPriority w:val="9"/>
+    <w:rsid w:val="00450136"/>
+    <w:rPr>
+      <w:rFonts w:asciiTheme="majorHAnsi" w:eastAsiaTheme="majorEastAsia" w:hAnsiTheme="majorHAnsi" w:cstheme="majorBidi"/>
+      <w:b/>
+      <w:bCs/>
+      <w:i/>
+      <w:iCs/>
+      <w:color w:val="4F81BD" w:themeColor="accent1"/>
+      <w:sz w:val="24"/>
+      <w:szCs w:val="24"/>
+    </w:rPr>
+  </w:style>
 </w:styles>
 </file>
 
@@ -5175,6 +5338,30 @@
       <w:rFonts w:asciiTheme="majorHAnsi" w:eastAsiaTheme="majorEastAsia" w:hAnsiTheme="majorHAnsi" w:cstheme="majorBidi"/>
       <w:b/>
       <w:bCs/>
+      <w:color w:val="4F81BD" w:themeColor="accent1"/>
+    </w:rPr>
+  </w:style>
+  <w:style w:type="paragraph" w:styleId="Heading4">
+    <w:name w:val="heading 4"/>
+    <w:basedOn w:val="Normal"/>
+    <w:next w:val="Normal"/>
+    <w:link w:val="Heading4Char"/>
+    <w:uiPriority w:val="9"/>
+    <w:unhideWhenUsed/>
+    <w:qFormat/>
+    <w:rsid w:val="00450136"/>
+    <w:pPr>
+      <w:keepNext/>
+      <w:keepLines/>
+      <w:spacing w:before="200"/>
+      <w:outlineLvl w:val="3"/>
+    </w:pPr>
+    <w:rPr>
+      <w:rFonts w:asciiTheme="majorHAnsi" w:eastAsiaTheme="majorEastAsia" w:hAnsiTheme="majorHAnsi" w:cstheme="majorBidi"/>
+      <w:b/>
+      <w:bCs/>
+      <w:i/>
+      <w:iCs/>
       <w:color w:val="4F81BD" w:themeColor="accent1"/>
     </w:rPr>
   </w:style>
@@ -5464,6 +5651,23 @@
       <w:szCs w:val="16"/>
     </w:rPr>
   </w:style>
+  <w:style w:type="character" w:customStyle="1" w:styleId="Heading4Char">
+    <w:name w:val="Heading 4 Char"/>
+    <w:basedOn w:val="DefaultParagraphFont"/>
+    <w:link w:val="Heading4"/>
+    <w:uiPriority w:val="9"/>
+    <w:rsid w:val="00450136"/>
+    <w:rPr>
+      <w:rFonts w:asciiTheme="majorHAnsi" w:eastAsiaTheme="majorEastAsia" w:hAnsiTheme="majorHAnsi" w:cstheme="majorBidi"/>
+      <w:b/>
+      <w:bCs/>
+      <w:i/>
+      <w:iCs/>
+      <w:color w:val="4F81BD" w:themeColor="accent1"/>
+      <w:sz w:val="24"/>
+      <w:szCs w:val="24"/>
+    </w:rPr>
+  </w:style>
 </w:styles>
 </file>
 

</xml_diff>